<commit_message>
ItemRepeater EndItemRepeater and another element in one paragraph bug fix
</commit_message>
<xml_diff>
--- a/TsSoft.Docx.TemplateEngine.Test/ItemRepeaterNested2IRDemoWithStaticText.docx
+++ b/TsSoft.Docx.TemplateEngine.Test/ItemRepeaterNested2IRDemoWithStaticText.docx
@@ -485,34 +485,23 @@
               </w:sdtContent>
             </w:sdt>
             <w:r>
-              <w:rPr>
-                <w:lang w:val="en-US"/>
-              </w:rPr>
               <w:t>)</w:t>
             </w:r>
-          </w:p>
-          <w:sdt>
-            <w:sdtPr>
-              <w:rPr>
-                <w:lang w:val="en-US"/>
-              </w:rPr>
-              <w:alias w:val="RItemText"/>
-              <w:tag w:val="RItemText"/>
-              <w:id w:val="1513639"/>
-              <w:placeholder>
-                <w:docPart w:val="A5F8E073F68B4179B0A50ECFB5081DA2"/>
-              </w:placeholder>
-              <w:showingPlcHdr/>
-              <w:text/>
-            </w:sdtPr>
-            <w:sdtContent>
-              <w:p>
-                <w:pPr>
-                  <w:jc w:val="center"/>
-                  <w:rPr>
-                    <w:lang w:val="en-US"/>
-                  </w:rPr>
-                </w:pPr>
+            <w:sdt>
+              <w:sdtPr>
+                <w:rPr>
+                  <w:lang w:val="en-US"/>
+                </w:rPr>
+                <w:alias w:val="RItemText"/>
+                <w:tag w:val="RItemText"/>
+                <w:id w:val="1513639"/>
+                <w:placeholder>
+                  <w:docPart w:val="A5F8E073F68B4179B0A50ECFB5081DA2"/>
+                </w:placeholder>
+                <w:showingPlcHdr/>
+                <w:text/>
+              </w:sdtPr>
+              <w:sdtContent>
                 <w:r>
                   <w:rPr>
                     <w:lang w:val="en-US"/>
@@ -525,9 +514,9 @@
                   </w:rPr>
                   <w:t>Date</w:t>
                 </w:r>
-              </w:p>
-            </w:sdtContent>
-          </w:sdt>
+              </w:sdtContent>
+            </w:sdt>
+          </w:p>
           <w:sdt>
             <w:sdtPr>
               <w:rPr>
@@ -1280,7 +1269,7 @@
       <w:docPartBody>
         <w:p>
           <w:pPr>
-            <w:pStyle w:val="34FF3303FCD04D6FBEE17B4FE1BE11E319"/>
+            <w:pStyle w:val="34FF3303FCD04D6FBEE17B4FE1BE11E320"/>
           </w:pPr>
           <w:r>
             <w:rPr>
@@ -1309,7 +1298,7 @@
       <w:docPartBody>
         <w:p>
           <w:pPr>
-            <w:pStyle w:val="DD20BE96C1704BF9AE12C50F8FA432D219"/>
+            <w:pStyle w:val="DD20BE96C1704BF9AE12C50F8FA432D220"/>
           </w:pPr>
           <w:r>
             <w:rPr>
@@ -1338,7 +1327,7 @@
       <w:docPartBody>
         <w:p>
           <w:pPr>
-            <w:pStyle w:val="11A81421E18D469198FD2AFE00B5C5DC19"/>
+            <w:pStyle w:val="11A81421E18D469198FD2AFE00B5C5DC20"/>
           </w:pPr>
           <w:r>
             <w:rPr>
@@ -1379,7 +1368,7 @@
       <w:docPartBody>
         <w:p>
           <w:pPr>
-            <w:pStyle w:val="725DF4FFBF7B41A49CACE6F68FC9405721"/>
+            <w:pStyle w:val="725DF4FFBF7B41A49CACE6F68FC9405722"/>
           </w:pPr>
           <w:r>
             <w:rPr>
@@ -1408,7 +1397,7 @@
       <w:docPartBody>
         <w:p>
           <w:pPr>
-            <w:pStyle w:val="1D78EB18FC7A447CAA942B73845A2CE518"/>
+            <w:pStyle w:val="1D78EB18FC7A447CAA942B73845A2CE519"/>
           </w:pPr>
           <w:r>
             <w:rPr>
@@ -1438,7 +1427,7 @@
       <w:docPartBody>
         <w:p>
           <w:pPr>
-            <w:pStyle w:val="A5F8E073F68B4179B0A50ECFB5081DA218"/>
+            <w:pStyle w:val="A5F8E073F68B4179B0A50ECFB5081DA219"/>
           </w:pPr>
           <w:r>
             <w:rPr>
@@ -1467,7 +1456,7 @@
       <w:docPartBody>
         <w:p>
           <w:pPr>
-            <w:pStyle w:val="4D5F7A4CD7CF418AB392B52B08CE620D18"/>
+            <w:pStyle w:val="4D5F7A4CD7CF418AB392B52B08CE620D19"/>
           </w:pPr>
           <w:r>
             <w:rPr>
@@ -1496,7 +1485,7 @@
       <w:docPartBody>
         <w:p>
           <w:pPr>
-            <w:pStyle w:val="2B0B7A5956044BBB8B551AE3ACDD72FB18"/>
+            <w:pStyle w:val="2B0B7A5956044BBB8B551AE3ACDD72FB19"/>
           </w:pPr>
           <w:r>
             <w:rPr>
@@ -1525,7 +1514,7 @@
       <w:docPartBody>
         <w:p>
           <w:pPr>
-            <w:pStyle w:val="4F1C2C89CA854A648D6D56EA2815D7BB12"/>
+            <w:pStyle w:val="4F1C2C89CA854A648D6D56EA2815D7BB13"/>
           </w:pPr>
           <w:r>
             <w:rPr>
@@ -1554,7 +1543,7 @@
       <w:docPartBody>
         <w:p>
           <w:pPr>
-            <w:pStyle w:val="4AAD976DCA8B4026BE0B0446CADDFC6712"/>
+            <w:pStyle w:val="4AAD976DCA8B4026BE0B0446CADDFC6713"/>
           </w:pPr>
           <w:r>
             <w:rPr>
@@ -1584,7 +1573,7 @@
       <w:docPartBody>
         <w:p>
           <w:pPr>
-            <w:pStyle w:val="4922B966FC53442F9EEA44807925436212"/>
+            <w:pStyle w:val="4922B966FC53442F9EEA44807925436213"/>
           </w:pPr>
           <w:r>
             <w:rPr>
@@ -1613,7 +1602,7 @@
       <w:docPartBody>
         <w:p>
           <w:pPr>
-            <w:pStyle w:val="0F44E0A5811C4917903B7857A6BC7B8412"/>
+            <w:pStyle w:val="0F44E0A5811C4917903B7857A6BC7B8413"/>
           </w:pPr>
           <w:r>
             <w:rPr>
@@ -1668,7 +1657,7 @@
       <w:docPartBody>
         <w:p>
           <w:pPr>
-            <w:pStyle w:val="753E5AB6F12245D3B32A1D25533AB9CE8"/>
+            <w:pStyle w:val="753E5AB6F12245D3B32A1D25533AB9CE9"/>
           </w:pPr>
           <w:r>
             <w:t>./</w:t>
@@ -1700,7 +1689,7 @@
       <w:docPartBody>
         <w:p>
           <w:pPr>
-            <w:pStyle w:val="ABEA7B61C07441D5AFF7521C3A72EC9E8"/>
+            <w:pStyle w:val="ABEA7B61C07441D5AFF7521C3A72EC9E9"/>
           </w:pPr>
           <w:r>
             <w:rPr>
@@ -1729,7 +1718,7 @@
       <w:docPartBody>
         <w:p>
           <w:pPr>
-            <w:pStyle w:val="9A737B2C6A1249B3A0B2F42355D17FB87"/>
+            <w:pStyle w:val="9A737B2C6A1249B3A0B2F42355D17FB88"/>
           </w:pPr>
           <w:r>
             <w:rPr>
@@ -1796,6 +1785,7 @@
     <w:rsid w:val="00575D6F"/>
     <w:rsid w:val="005C37A0"/>
     <w:rsid w:val="005E56DB"/>
+    <w:rsid w:val="00724CB3"/>
     <w:rsid w:val="00825194"/>
     <w:rsid w:val="008446E4"/>
     <w:rsid w:val="00855D95"/>
@@ -3905,6 +3895,126 @@
   <w:style w:type="paragraph" w:customStyle="1" w:styleId="2B0B7A5956044BBB8B551AE3ACDD72FB18">
     <w:name w:val="2B0B7A5956044BBB8B551AE3ACDD72FB18"/>
     <w:rsid w:val="00D040E0"/>
+    <w:rPr>
+      <w:rFonts w:eastAsiaTheme="minorHAnsi"/>
+      <w:lang w:eastAsia="en-US"/>
+    </w:rPr>
+  </w:style>
+  <w:style w:type="paragraph" w:customStyle="1" w:styleId="725DF4FFBF7B41A49CACE6F68FC9405722">
+    <w:name w:val="725DF4FFBF7B41A49CACE6F68FC9405722"/>
+    <w:rsid w:val="00724CB3"/>
+    <w:rPr>
+      <w:rFonts w:eastAsiaTheme="minorHAnsi"/>
+      <w:lang w:eastAsia="en-US"/>
+    </w:rPr>
+  </w:style>
+  <w:style w:type="paragraph" w:customStyle="1" w:styleId="34FF3303FCD04D6FBEE17B4FE1BE11E320">
+    <w:name w:val="34FF3303FCD04D6FBEE17B4FE1BE11E320"/>
+    <w:rsid w:val="00724CB3"/>
+    <w:rPr>
+      <w:rFonts w:eastAsiaTheme="minorHAnsi"/>
+      <w:lang w:eastAsia="en-US"/>
+    </w:rPr>
+  </w:style>
+  <w:style w:type="paragraph" w:customStyle="1" w:styleId="DD20BE96C1704BF9AE12C50F8FA432D220">
+    <w:name w:val="DD20BE96C1704BF9AE12C50F8FA432D220"/>
+    <w:rsid w:val="00724CB3"/>
+    <w:rPr>
+      <w:rFonts w:eastAsiaTheme="minorHAnsi"/>
+      <w:lang w:eastAsia="en-US"/>
+    </w:rPr>
+  </w:style>
+  <w:style w:type="paragraph" w:customStyle="1" w:styleId="11A81421E18D469198FD2AFE00B5C5DC20">
+    <w:name w:val="11A81421E18D469198FD2AFE00B5C5DC20"/>
+    <w:rsid w:val="00724CB3"/>
+    <w:rPr>
+      <w:rFonts w:eastAsiaTheme="minorHAnsi"/>
+      <w:lang w:eastAsia="en-US"/>
+    </w:rPr>
+  </w:style>
+  <w:style w:type="paragraph" w:customStyle="1" w:styleId="1D78EB18FC7A447CAA942B73845A2CE519">
+    <w:name w:val="1D78EB18FC7A447CAA942B73845A2CE519"/>
+    <w:rsid w:val="00724CB3"/>
+    <w:rPr>
+      <w:rFonts w:eastAsiaTheme="minorHAnsi"/>
+      <w:lang w:eastAsia="en-US"/>
+    </w:rPr>
+  </w:style>
+  <w:style w:type="paragraph" w:customStyle="1" w:styleId="A5F8E073F68B4179B0A50ECFB5081DA219">
+    <w:name w:val="A5F8E073F68B4179B0A50ECFB5081DA219"/>
+    <w:rsid w:val="00724CB3"/>
+    <w:rPr>
+      <w:rFonts w:eastAsiaTheme="minorHAnsi"/>
+      <w:lang w:eastAsia="en-US"/>
+    </w:rPr>
+  </w:style>
+  <w:style w:type="paragraph" w:customStyle="1" w:styleId="4F1C2C89CA854A648D6D56EA2815D7BB13">
+    <w:name w:val="4F1C2C89CA854A648D6D56EA2815D7BB13"/>
+    <w:rsid w:val="00724CB3"/>
+    <w:rPr>
+      <w:rFonts w:eastAsiaTheme="minorHAnsi"/>
+      <w:lang w:eastAsia="en-US"/>
+    </w:rPr>
+  </w:style>
+  <w:style w:type="paragraph" w:customStyle="1" w:styleId="4AAD976DCA8B4026BE0B0446CADDFC6713">
+    <w:name w:val="4AAD976DCA8B4026BE0B0446CADDFC6713"/>
+    <w:rsid w:val="00724CB3"/>
+    <w:rPr>
+      <w:rFonts w:eastAsiaTheme="minorHAnsi"/>
+      <w:lang w:eastAsia="en-US"/>
+    </w:rPr>
+  </w:style>
+  <w:style w:type="paragraph" w:customStyle="1" w:styleId="4922B966FC53442F9EEA44807925436213">
+    <w:name w:val="4922B966FC53442F9EEA44807925436213"/>
+    <w:rsid w:val="00724CB3"/>
+    <w:rPr>
+      <w:rFonts w:eastAsiaTheme="minorHAnsi"/>
+      <w:lang w:eastAsia="en-US"/>
+    </w:rPr>
+  </w:style>
+  <w:style w:type="paragraph" w:customStyle="1" w:styleId="0F44E0A5811C4917903B7857A6BC7B8413">
+    <w:name w:val="0F44E0A5811C4917903B7857A6BC7B8413"/>
+    <w:rsid w:val="00724CB3"/>
+    <w:rPr>
+      <w:rFonts w:eastAsiaTheme="minorHAnsi"/>
+      <w:lang w:eastAsia="en-US"/>
+    </w:rPr>
+  </w:style>
+  <w:style w:type="paragraph" w:customStyle="1" w:styleId="9A737B2C6A1249B3A0B2F42355D17FB88">
+    <w:name w:val="9A737B2C6A1249B3A0B2F42355D17FB88"/>
+    <w:rsid w:val="00724CB3"/>
+    <w:rPr>
+      <w:rFonts w:eastAsiaTheme="minorHAnsi"/>
+      <w:lang w:eastAsia="en-US"/>
+    </w:rPr>
+  </w:style>
+  <w:style w:type="paragraph" w:customStyle="1" w:styleId="753E5AB6F12245D3B32A1D25533AB9CE9">
+    <w:name w:val="753E5AB6F12245D3B32A1D25533AB9CE9"/>
+    <w:rsid w:val="00724CB3"/>
+    <w:rPr>
+      <w:rFonts w:eastAsiaTheme="minorHAnsi"/>
+      <w:lang w:eastAsia="en-US"/>
+    </w:rPr>
+  </w:style>
+  <w:style w:type="paragraph" w:customStyle="1" w:styleId="ABEA7B61C07441D5AFF7521C3A72EC9E9">
+    <w:name w:val="ABEA7B61C07441D5AFF7521C3A72EC9E9"/>
+    <w:rsid w:val="00724CB3"/>
+    <w:rPr>
+      <w:rFonts w:eastAsiaTheme="minorHAnsi"/>
+      <w:lang w:eastAsia="en-US"/>
+    </w:rPr>
+  </w:style>
+  <w:style w:type="paragraph" w:customStyle="1" w:styleId="4D5F7A4CD7CF418AB392B52B08CE620D19">
+    <w:name w:val="4D5F7A4CD7CF418AB392B52B08CE620D19"/>
+    <w:rsid w:val="00724CB3"/>
+    <w:rPr>
+      <w:rFonts w:eastAsiaTheme="minorHAnsi"/>
+      <w:lang w:eastAsia="en-US"/>
+    </w:rPr>
+  </w:style>
+  <w:style w:type="paragraph" w:customStyle="1" w:styleId="2B0B7A5956044BBB8B551AE3ACDD72FB19">
+    <w:name w:val="2B0B7A5956044BBB8B551AE3ACDD72FB19"/>
+    <w:rsid w:val="00724CB3"/>
     <w:rPr>
       <w:rFonts w:eastAsiaTheme="minorHAnsi"/>
       <w:lang w:eastAsia="en-US"/>

</xml_diff>